<commit_message>
Revert "Merge branch 'master' of https://github.com/YapHeo/3DProject"
This reverts commit 62d532f224a55b548eef4d76f79b6e619a4a128a, reversing
changes made to dd05751b23cf7b6f1d1ac51d214aba04004a7e1c.
</commit_message>
<xml_diff>
--- a/00.Document/02.프리프로덕션/01.기획서/[컨텐츠]1챕터_기획_180415_차정현v0.7.docx
+++ b/00.Document/02.프리프로덕션/01.기획서/[컨텐츠]1챕터_기획_180415_차정현v0.7.docx
@@ -44,7 +44,23 @@
           <w:b/>
           <w:sz w:val="72"/>
         </w:rPr>
-        <w:t xml:space="preserve">elcome To The House </w:t>
+        <w:t xml:space="preserve">elcome </w:t>
+      </w:r>
+      <w:proofErr w:type="gramStart"/>
+      <w:r>
+        <w:rPr>
+          <w:b/>
+          <w:sz w:val="72"/>
+        </w:rPr>
+        <w:t>To</w:t>
+      </w:r>
+      <w:proofErr w:type="gramEnd"/>
+      <w:r>
+        <w:rPr>
+          <w:b/>
+          <w:sz w:val="72"/>
+        </w:rPr>
+        <w:t xml:space="preserve"> The House </w:t>
       </w:r>
     </w:p>
     <w:p>
@@ -66,16 +82,6 @@
         </w:rPr>
         <w:t>컨텐츠 기획서</w:t>
       </w:r>
-      <w:r>
-        <w:rPr>
-          <w:rFonts w:hint="eastAsia"/>
-          <w:b/>
-          <w:sz w:val="72"/>
-        </w:rPr>
-        <w:t>.</w:t>
-      </w:r>
-      <w:bookmarkStart w:id="0" w:name="_GoBack"/>
-      <w:bookmarkEnd w:id="0"/>
     </w:p>
     <w:p>
       <w:r>
@@ -2928,176 +2934,176 @@
           <w:numId w:val="5"/>
         </w:numPr>
       </w:pPr>
-      <w:bookmarkStart w:id="1" w:name="_Toc512271305"/>
+      <w:bookmarkStart w:id="0" w:name="_Toc512271305"/>
       <w:r>
         <w:rPr>
           <w:rFonts w:hint="eastAsia"/>
         </w:rPr>
         <w:lastRenderedPageBreak/>
         <w:t>컨텐츠 기획서</w:t>
+      </w:r>
+      <w:bookmarkEnd w:id="0"/>
+    </w:p>
+    <w:p>
+      <w:pPr>
+        <w:pStyle w:val="a0"/>
+        <w:ind w:left="502" w:hanging="502"/>
+      </w:pPr>
+      <w:bookmarkStart w:id="1" w:name="_Toc512271306"/>
+      <w:r>
+        <w:rPr>
+          <w:rFonts w:hint="eastAsia"/>
+        </w:rPr>
+        <w:t>제약사항</w:t>
       </w:r>
       <w:bookmarkEnd w:id="1"/>
     </w:p>
     <w:p>
       <w:pPr>
+        <w:pStyle w:val="10"/>
+      </w:pPr>
+      <w:r>
+        <w:rPr>
+          <w:rFonts w:hint="eastAsia"/>
+        </w:rPr>
+        <w:t>VR 게임</w:t>
+      </w:r>
+      <w:r>
+        <w:rPr>
+          <w:rFonts w:hint="eastAsia"/>
+        </w:rPr>
+        <w:t>이며 컨트롤러 사용 불가로 역동적인 플레이 불가</w:t>
+      </w:r>
+    </w:p>
+    <w:p>
+      <w:pPr>
+        <w:pStyle w:val="10"/>
+      </w:pPr>
+      <w:r>
+        <w:rPr>
+          <w:rFonts w:hint="eastAsia"/>
+        </w:rPr>
+        <w:t xml:space="preserve">필기구 사용을 못하기에 어려운 </w:t>
+      </w:r>
+      <w:r>
+        <w:rPr>
+          <w:rFonts w:hint="eastAsia"/>
+        </w:rPr>
+        <w:t>문제를 하게 되면 게임 진행 중 메모를 할 수 없기 때문에 제한 시간내에 문제를 풀 수 있을 난이도 설정</w:t>
+      </w:r>
+    </w:p>
+    <w:p>
+      <w:pPr>
+        <w:pStyle w:val="10"/>
+      </w:pPr>
+      <w:r>
+        <w:rPr>
+          <w:rFonts w:hint="eastAsia"/>
+        </w:rPr>
+        <w:t xml:space="preserve">피로감을 줄이기 위해 모든 행동은 시각에 </w:t>
+      </w:r>
+      <w:r>
+        <w:rPr>
+          <w:rFonts w:hint="eastAsia"/>
+        </w:rPr>
+        <w:t>의존해야 한다 그 이유는 모든 감각을 시각에 집중하기에 평소보다 시각의 피로도가 심하고 VR기기를 장착한 상태이기에 피로도가 심해질 것</w:t>
+      </w:r>
+    </w:p>
+    <w:p>
+      <w:pPr>
+        <w:pStyle w:val="10"/>
+      </w:pPr>
+      <w:r>
+        <w:rPr>
+          <w:rFonts w:hint="eastAsia"/>
+        </w:rPr>
+        <w:t>VR</w:t>
+      </w:r>
+      <w:r>
+        <w:rPr>
+          <w:rFonts w:hint="eastAsia"/>
+        </w:rPr>
+        <w:t>게임은 다른 모바일 게임과 다르게 시각에 의존해야 하는데 게임의 시각이 현실의 시각과 이질감이 크고 플레이 시간이 길면 어지러움이 심해지며 다른 상용화 게임에 비해 컨트롤러 사용도 할 수 없다.</w:t>
+      </w:r>
+    </w:p>
+    <w:p>
+      <w:pPr>
         <w:pStyle w:val="a0"/>
         <w:ind w:left="502" w:hanging="502"/>
       </w:pPr>
-      <w:bookmarkStart w:id="2" w:name="_Toc512271306"/>
-      <w:r>
-        <w:rPr>
-          <w:rFonts w:hint="eastAsia"/>
-        </w:rPr>
-        <w:t>제약사항</w:t>
+      <w:bookmarkStart w:id="2" w:name="_Toc512271307"/>
+      <w:r>
+        <w:rPr>
+          <w:rFonts w:hint="eastAsia"/>
+        </w:rPr>
+        <w:t>컨텐츠 기획으로서 고려해야 할 사항</w:t>
       </w:r>
       <w:bookmarkEnd w:id="2"/>
     </w:p>
     <w:p>
       <w:pPr>
-        <w:pStyle w:val="10"/>
-      </w:pPr>
-      <w:r>
-        <w:rPr>
-          <w:rFonts w:hint="eastAsia"/>
-        </w:rPr>
-        <w:t>VR 게임</w:t>
-      </w:r>
-      <w:r>
-        <w:rPr>
-          <w:rFonts w:hint="eastAsia"/>
-        </w:rPr>
-        <w:t>이며 컨트롤러 사용 불가로 역동적인 플레이 불가</w:t>
+        <w:pStyle w:val="a1"/>
+      </w:pPr>
+      <w:r>
+        <w:rPr>
+          <w:rFonts w:hint="eastAsia"/>
+        </w:rPr>
+        <w:t>컨텐츠</w:t>
+      </w:r>
+      <w:r>
+        <w:t xml:space="preserve"> 기획으로서 고려해야 될 사항은 대중적인 지식으로 문제를 해결할 수 있게 문제를 설계하고 그 문제들의 난이도 밸런스를 맞춰야 한다</w:t>
       </w:r>
     </w:p>
     <w:p>
       <w:pPr>
-        <w:pStyle w:val="10"/>
-      </w:pPr>
-      <w:r>
-        <w:rPr>
-          <w:rFonts w:hint="eastAsia"/>
-        </w:rPr>
-        <w:t xml:space="preserve">필기구 사용을 못하기에 어려운 </w:t>
-      </w:r>
-      <w:r>
-        <w:rPr>
-          <w:rFonts w:hint="eastAsia"/>
-        </w:rPr>
-        <w:t>문제를 하게 되면 게임 진행 중 메모를 할 수 없기 때문에 제한 시간내에 문제를 풀 수 있을 난이도 설정</w:t>
+        <w:pStyle w:val="a1"/>
+      </w:pPr>
+      <w:r>
+        <w:rPr>
+          <w:rFonts w:hint="eastAsia"/>
+        </w:rPr>
+        <w:t>그</w:t>
+      </w:r>
+      <w:r>
+        <w:t xml:space="preserve"> 이유는 특정 전문 지식이 필요한 문제가 있다면 형평성에 맞지 않고 10대 이상부터 게임의 타겟층을 잡아 혐오감을 주는 요소 오브젝트의 갑작스러운 이동 등 게임요소가 오히려 게임에 방해되지 않게 설계해야 함</w:t>
       </w:r>
     </w:p>
     <w:p>
       <w:pPr>
-        <w:pStyle w:val="10"/>
-      </w:pPr>
-      <w:r>
-        <w:rPr>
-          <w:rFonts w:hint="eastAsia"/>
-        </w:rPr>
-        <w:t xml:space="preserve">피로감을 줄이기 위해 모든 행동은 시각에 </w:t>
-      </w:r>
-      <w:r>
-        <w:rPr>
-          <w:rFonts w:hint="eastAsia"/>
-        </w:rPr>
-        <w:t>의존해야 한다 그 이유는 모든 감각을 시각에 집중하기에 평소보다 시각의 피로도가 심하고 VR기기를 장착한 상태이기에 피로도가 심해질 것</w:t>
+        <w:pStyle w:val="a1"/>
+      </w:pPr>
+      <w:r>
+        <w:t>VR게임 특성상 긴 문장은 누구나 알 수 있게 직관성이 돋보이</w:t>
+      </w:r>
+      <w:r>
+        <w:rPr>
+          <w:rFonts w:hint="eastAsia"/>
+        </w:rPr>
+        <w:t>고</w:t>
+      </w:r>
+      <w:r>
+        <w:t xml:space="preserve"> 간략화 해야 한다.</w:t>
       </w:r>
     </w:p>
     <w:p>
       <w:pPr>
-        <w:pStyle w:val="10"/>
-      </w:pPr>
-      <w:r>
-        <w:rPr>
-          <w:rFonts w:hint="eastAsia"/>
-        </w:rPr>
-        <w:t>VR</w:t>
-      </w:r>
-      <w:r>
-        <w:rPr>
-          <w:rFonts w:hint="eastAsia"/>
-        </w:rPr>
-        <w:t>게임은 다른 모바일 게임과 다르게 시각에 의존해야 하는데 게임의 시각이 현실의 시각과 이질감이 크고 플레이 시간이 길면 어지러움이 심해지며 다른 상용화 게임에 비해 컨트롤러 사용도 할 수 없다.</w:t>
-      </w:r>
-    </w:p>
-    <w:p>
-      <w:pPr>
         <w:pStyle w:val="a0"/>
         <w:ind w:left="502" w:hanging="502"/>
       </w:pPr>
-      <w:bookmarkStart w:id="3" w:name="_Toc512271307"/>
-      <w:r>
-        <w:rPr>
-          <w:rFonts w:hint="eastAsia"/>
-        </w:rPr>
-        <w:t>컨텐츠 기획으로서 고려해야 할 사항</w:t>
+      <w:r>
+        <w:rPr>
+          <w:rFonts w:hint="eastAsia"/>
+        </w:rPr>
+        <w:t xml:space="preserve"> </w:t>
+      </w:r>
+      <w:bookmarkStart w:id="3" w:name="_Toc512271308"/>
+      <w:r>
+        <w:rPr>
+          <w:rFonts w:hint="eastAsia"/>
+        </w:rPr>
+        <w:t>1챕터 플로우 차트</w:t>
       </w:r>
       <w:bookmarkEnd w:id="3"/>
-    </w:p>
-    <w:p>
-      <w:pPr>
-        <w:pStyle w:val="a1"/>
-      </w:pPr>
-      <w:r>
-        <w:rPr>
-          <w:rFonts w:hint="eastAsia"/>
-        </w:rPr>
-        <w:t>컨텐츠</w:t>
-      </w:r>
-      <w:r>
-        <w:t xml:space="preserve"> 기획으로서 고려해야 될 사항은 대중적인 지식으로 문제를 해결할 수 있게 문제를 설계하고 그 문제들의 난이도 밸런스를 맞춰야 한다</w:t>
-      </w:r>
-    </w:p>
-    <w:p>
-      <w:pPr>
-        <w:pStyle w:val="a1"/>
-      </w:pPr>
-      <w:r>
-        <w:rPr>
-          <w:rFonts w:hint="eastAsia"/>
-        </w:rPr>
-        <w:t>그</w:t>
-      </w:r>
-      <w:r>
-        <w:t xml:space="preserve"> 이유는 특정 전문 지식이 필요한 문제가 있다면 형평성에 맞지 않고 10대 이상부터 게임의 타겟층을 잡아 혐오감을 주는 요소 오브젝트의 갑작스러운 이동 등 게임요소가 오히려 게임에 방해되지 않게 설계해야 함</w:t>
-      </w:r>
-    </w:p>
-    <w:p>
-      <w:pPr>
-        <w:pStyle w:val="a1"/>
-      </w:pPr>
-      <w:r>
-        <w:t>VR게임 특성상 긴 문장은 누구나 알 수 있게 직관성이 돋보이</w:t>
-      </w:r>
-      <w:r>
-        <w:rPr>
-          <w:rFonts w:hint="eastAsia"/>
-        </w:rPr>
-        <w:t>고</w:t>
-      </w:r>
-      <w:r>
-        <w:t xml:space="preserve"> 간략화 해야 한다.</w:t>
-      </w:r>
-    </w:p>
-    <w:p>
-      <w:pPr>
-        <w:pStyle w:val="a0"/>
-        <w:ind w:left="502" w:hanging="502"/>
-      </w:pPr>
-      <w:r>
-        <w:rPr>
-          <w:rFonts w:hint="eastAsia"/>
-        </w:rPr>
-        <w:t xml:space="preserve"> </w:t>
-      </w:r>
-      <w:bookmarkStart w:id="4" w:name="_Toc512271308"/>
-      <w:r>
-        <w:rPr>
-          <w:rFonts w:hint="eastAsia"/>
-        </w:rPr>
-        <w:t>1챕터 플로우 차트</w:t>
-      </w:r>
-      <w:bookmarkEnd w:id="4"/>
     </w:p>
     <w:p>
       <w:pPr>
@@ -3163,7 +3169,7 @@
         <w:lastRenderedPageBreak/>
         <w:t xml:space="preserve"> </w:t>
       </w:r>
-      <w:bookmarkStart w:id="5" w:name="_Toc512271309"/>
+      <w:bookmarkStart w:id="4" w:name="_Toc512271309"/>
       <w:r>
         <w:rPr>
           <w:rFonts w:hint="eastAsia"/>
@@ -3176,7 +3182,7 @@
         </w:rPr>
         <w:t xml:space="preserve"> 기획 의도</w:t>
       </w:r>
-      <w:bookmarkEnd w:id="5"/>
+      <w:bookmarkEnd w:id="4"/>
     </w:p>
     <w:p>
       <w:pPr>
@@ -3243,7 +3249,7 @@
         </w:rPr>
         <w:t xml:space="preserve"> </w:t>
       </w:r>
-      <w:bookmarkStart w:id="6" w:name="_Toc512271310"/>
+      <w:bookmarkStart w:id="5" w:name="_Toc512271310"/>
       <w:r>
         <w:rPr>
           <w:rFonts w:hint="eastAsia"/>
@@ -3256,7 +3262,7 @@
         </w:rPr>
         <w:t xml:space="preserve"> 세부 기획 의도</w:t>
       </w:r>
-      <w:bookmarkEnd w:id="6"/>
+      <w:bookmarkEnd w:id="5"/>
     </w:p>
     <w:p>
       <w:pPr>
@@ -3350,21 +3356,21 @@
           <w:numId w:val="5"/>
         </w:numPr>
       </w:pPr>
-      <w:bookmarkStart w:id="7" w:name="_Toc512271311"/>
+      <w:bookmarkStart w:id="6" w:name="_Toc512271311"/>
       <w:r>
         <w:rPr>
           <w:rFonts w:hint="eastAsia"/>
         </w:rPr>
         <w:t>1챕터 오브젝트 목록</w:t>
       </w:r>
-      <w:bookmarkEnd w:id="7"/>
+      <w:bookmarkEnd w:id="6"/>
     </w:p>
     <w:p>
       <w:pPr>
         <w:pStyle w:val="a0"/>
         <w:ind w:left="502" w:hanging="502"/>
       </w:pPr>
-      <w:bookmarkStart w:id="8" w:name="_Toc512271312"/>
+      <w:bookmarkStart w:id="7" w:name="_Toc512271312"/>
       <w:r>
         <w:rPr>
           <w:rFonts w:hint="eastAsia"/>
@@ -3389,7 +3395,7 @@
         </w:rPr>
         <w:t>★</w:t>
       </w:r>
-      <w:bookmarkEnd w:id="8"/>
+      <w:bookmarkEnd w:id="7"/>
       <w:r>
         <w:rPr>
           <w:rFonts w:hint="eastAsia"/>
@@ -3530,7 +3536,7 @@
         <w:pStyle w:val="a0"/>
         <w:ind w:left="502" w:hanging="502"/>
       </w:pPr>
-      <w:bookmarkStart w:id="9" w:name="_Toc512271313"/>
+      <w:bookmarkStart w:id="8" w:name="_Toc512271313"/>
       <w:r>
         <w:rPr>
           <w:rFonts w:hint="eastAsia"/>
@@ -3561,7 +3567,7 @@
         </w:rPr>
         <w:t>☆</w:t>
       </w:r>
-      <w:bookmarkEnd w:id="9"/>
+      <w:bookmarkEnd w:id="8"/>
     </w:p>
     <w:p>
       <w:pPr>
@@ -3612,7 +3618,15 @@
         <w:pStyle w:val="a1"/>
       </w:pPr>
       <w:r>
-        <w:t xml:space="preserve">(A+K+O+B)=?*t=?8? -&gt; 간이 서랍장의 자물쇠 번호 4자리 </w:t>
+        <w:t>(A+K+O+</w:t>
+      </w:r>
+      <w:proofErr w:type="gramStart"/>
+      <w:r>
+        <w:t>B)=</w:t>
+      </w:r>
+      <w:proofErr w:type="gramEnd"/>
+      <w:r>
+        <w:t xml:space="preserve">?*t=?8? -&gt; 간이 서랍장의 자물쇠 번호 4자리 </w:t>
       </w:r>
     </w:p>
     <w:p>
@@ -3717,7 +3731,7 @@
         <w:pStyle w:val="a0"/>
         <w:ind w:left="502" w:hanging="502"/>
       </w:pPr>
-      <w:bookmarkStart w:id="10" w:name="_Toc512271314"/>
+      <w:bookmarkStart w:id="9" w:name="_Toc512271314"/>
       <w:r>
         <w:rPr>
           <w:rFonts w:hint="eastAsia"/>
@@ -3750,7 +3764,7 @@
         </w:rPr>
         <w:t>★</w:t>
       </w:r>
-      <w:bookmarkEnd w:id="10"/>
+      <w:bookmarkEnd w:id="9"/>
     </w:p>
     <w:p>
       <w:pPr>
@@ -3901,7 +3915,7 @@
         <w:pStyle w:val="a0"/>
         <w:ind w:left="502" w:hanging="502"/>
       </w:pPr>
-      <w:bookmarkStart w:id="11" w:name="_Toc512271315"/>
+      <w:bookmarkStart w:id="10" w:name="_Toc512271315"/>
       <w:r>
         <w:rPr>
           <w:rFonts w:hint="eastAsia"/>
@@ -3926,7 +3940,7 @@
         </w:rPr>
         <w:t>★★☆</w:t>
       </w:r>
-      <w:bookmarkEnd w:id="11"/>
+      <w:bookmarkEnd w:id="10"/>
     </w:p>
     <w:p>
       <w:pPr>
@@ -4155,14 +4169,14 @@
         <w:pStyle w:val="a0"/>
         <w:ind w:left="502" w:hanging="502"/>
       </w:pPr>
-      <w:bookmarkStart w:id="12" w:name="_Toc512271316"/>
+      <w:bookmarkStart w:id="11" w:name="_Toc512271316"/>
       <w:r>
         <w:rPr>
           <w:rFonts w:hint="eastAsia"/>
         </w:rPr>
         <w:t>옷장</w:t>
       </w:r>
-      <w:bookmarkEnd w:id="12"/>
+      <w:bookmarkEnd w:id="11"/>
       <w:r>
         <w:rPr>
           <w:rFonts w:hint="eastAsia"/>
@@ -4253,12 +4267,65 @@
         <w:pStyle w:val="a0"/>
         <w:ind w:left="502" w:hanging="502"/>
       </w:pPr>
-      <w:bookmarkStart w:id="13" w:name="_Toc512271317"/>
+      <w:bookmarkStart w:id="12" w:name="_Toc512271317"/>
       <w:r>
         <w:rPr>
           <w:rFonts w:hint="eastAsia"/>
         </w:rPr>
         <w:t>침대</w:t>
+      </w:r>
+      <w:bookmarkEnd w:id="12"/>
+    </w:p>
+    <w:p>
+      <w:pPr>
+        <w:pStyle w:val="10"/>
+      </w:pPr>
+      <w:r>
+        <w:rPr>
+          <w:rFonts w:hint="eastAsia"/>
+        </w:rPr>
+        <w:t>플레이어가 가장 먼저 보이는 오브젝트</w:t>
+      </w:r>
+    </w:p>
+    <w:p>
+      <w:pPr>
+        <w:pStyle w:val="10"/>
+      </w:pPr>
+      <w:r>
+        <w:rPr>
+          <w:rFonts w:hint="eastAsia"/>
+        </w:rPr>
+        <w:t xml:space="preserve">플레이어가 왜 납치 되었고 방을 나가게 하는 </w:t>
+      </w:r>
+      <w:r>
+        <w:rPr>
+          <w:rFonts w:hint="eastAsia"/>
+        </w:rPr>
+        <w:t>요소를 넣어 동기 부여를 해준다.</w:t>
+      </w:r>
+    </w:p>
+    <w:p>
+      <w:pPr>
+        <w:pStyle w:val="10"/>
+      </w:pPr>
+      <w:r>
+        <w:rPr>
+          <w:rFonts w:hint="eastAsia"/>
+        </w:rPr>
+        <w:t xml:space="preserve">서랍장 문제를 해결 후 잠긴 문의 열쇠를 얻게 함 </w:t>
+      </w:r>
+    </w:p>
+    <w:p>
+      <w:pPr>
+        <w:pStyle w:val="a0"/>
+        <w:ind w:left="502" w:hanging="502"/>
+      </w:pPr>
+      <w:bookmarkStart w:id="13" w:name="_Toc512271318"/>
+      <w:r>
+        <w:rPr>
+          <w:rFonts w:hint="eastAsia"/>
+        </w:rPr>
+        <w:t>탁자</w:t>
       </w:r>
       <w:bookmarkEnd w:id="13"/>
     </w:p>
@@ -4270,48 +4337,20 @@
         <w:rPr>
           <w:rFonts w:hint="eastAsia"/>
         </w:rPr>
-        <w:t>플레이어가 가장 먼저 보이는 오브젝트</w:t>
+        <w:t>어두운 방을 밝혀질 손전등을 획득할 수 있다.</w:t>
       </w:r>
     </w:p>
     <w:p>
       <w:pPr>
-        <w:pStyle w:val="10"/>
-      </w:pPr>
-      <w:r>
-        <w:rPr>
-          <w:rFonts w:hint="eastAsia"/>
-        </w:rPr>
-        <w:t xml:space="preserve">플레이어가 왜 납치 되었고 방을 나가게 하는 </w:t>
-      </w:r>
-      <w:r>
-        <w:rPr>
-          <w:rFonts w:hint="eastAsia"/>
-        </w:rPr>
-        <w:t>요소를 넣어 동기 부여를 해준다.</w:t>
-      </w:r>
-    </w:p>
-    <w:p>
-      <w:pPr>
-        <w:pStyle w:val="10"/>
-      </w:pPr>
-      <w:r>
-        <w:rPr>
-          <w:rFonts w:hint="eastAsia"/>
-        </w:rPr>
-        <w:t xml:space="preserve">서랍장 문제를 해결 후 잠긴 문의 열쇠를 얻게 함 </w:t>
-      </w:r>
-    </w:p>
-    <w:p>
-      <w:pPr>
         <w:pStyle w:val="a0"/>
         <w:ind w:left="502" w:hanging="502"/>
       </w:pPr>
-      <w:bookmarkStart w:id="14" w:name="_Toc512271318"/>
-      <w:r>
-        <w:rPr>
-          <w:rFonts w:hint="eastAsia"/>
-        </w:rPr>
-        <w:t>탁자</w:t>
+      <w:bookmarkStart w:id="14" w:name="_Toc512271319"/>
+      <w:r>
+        <w:rPr>
+          <w:rFonts w:hint="eastAsia"/>
+        </w:rPr>
+        <w:t>역십자가</w:t>
       </w:r>
       <w:bookmarkEnd w:id="14"/>
     </w:p>
@@ -4320,10 +4359,13 @@
         <w:pStyle w:val="10"/>
       </w:pPr>
       <w:r>
-        <w:rPr>
-          <w:rFonts w:hint="eastAsia"/>
-        </w:rPr>
-        <w:t>어두운 방을 밝혀질 손전등을 획득할 수 있다.</w:t>
+        <w:t>F</w:t>
+      </w:r>
+      <w:r>
+        <w:rPr>
+          <w:rFonts w:hint="eastAsia"/>
+        </w:rPr>
+        <w:t>ake오브젝트로 플레이어가 주시하면 텍스트로 역방향 십자가 표시</w:t>
       </w:r>
     </w:p>
     <w:p>
@@ -4331,42 +4373,14 @@
         <w:pStyle w:val="a0"/>
         <w:ind w:left="502" w:hanging="502"/>
       </w:pPr>
-      <w:bookmarkStart w:id="15" w:name="_Toc512271319"/>
-      <w:r>
-        <w:rPr>
-          <w:rFonts w:hint="eastAsia"/>
-        </w:rPr>
-        <w:t>역십자가</w:t>
+      <w:bookmarkStart w:id="15" w:name="_Toc512271320"/>
+      <w:r>
+        <w:rPr>
+          <w:rFonts w:hint="eastAsia"/>
+        </w:rPr>
+        <w:t>쓰레기 통의 종이1.2</w:t>
       </w:r>
       <w:bookmarkEnd w:id="15"/>
-    </w:p>
-    <w:p>
-      <w:pPr>
-        <w:pStyle w:val="10"/>
-      </w:pPr>
-      <w:r>
-        <w:t>F</w:t>
-      </w:r>
-      <w:r>
-        <w:rPr>
-          <w:rFonts w:hint="eastAsia"/>
-        </w:rPr>
-        <w:t>ake오브젝트로 플레이어가 주시하면 텍스트로 역방향 십자가 표시</w:t>
-      </w:r>
-    </w:p>
-    <w:p>
-      <w:pPr>
-        <w:pStyle w:val="a0"/>
-        <w:ind w:left="502" w:hanging="502"/>
-      </w:pPr>
-      <w:bookmarkStart w:id="16" w:name="_Toc512271320"/>
-      <w:r>
-        <w:rPr>
-          <w:rFonts w:hint="eastAsia"/>
-        </w:rPr>
-        <w:t>쓰레기 통의 종이1.2</w:t>
-      </w:r>
-      <w:bookmarkEnd w:id="16"/>
     </w:p>
     <w:p>
       <w:pPr>
@@ -4415,7 +4429,7 @@
           <w:numId w:val="5"/>
         </w:numPr>
       </w:pPr>
-      <w:bookmarkStart w:id="17" w:name="_Toc512271321"/>
+      <w:bookmarkStart w:id="16" w:name="_Toc512271321"/>
       <w:r>
         <w:rPr>
           <w:rFonts w:hint="eastAsia"/>
@@ -4427,20 +4441,85 @@
           <w:rFonts w:hint="eastAsia"/>
         </w:rPr>
         <w:t xml:space="preserve"> 및 기획 의도</w:t>
+      </w:r>
+      <w:bookmarkEnd w:id="16"/>
+    </w:p>
+    <w:p>
+      <w:pPr>
+        <w:pStyle w:val="a0"/>
+        <w:ind w:left="502" w:hanging="502"/>
+      </w:pPr>
+      <w:bookmarkStart w:id="17" w:name="_Toc512271322"/>
+      <w:r>
+        <w:rPr>
+          <w:rFonts w:hint="eastAsia"/>
+        </w:rPr>
+        <w:t>서랍장 이벤트</w:t>
       </w:r>
       <w:bookmarkEnd w:id="17"/>
     </w:p>
     <w:p>
       <w:pPr>
+        <w:pStyle w:val="10"/>
+      </w:pPr>
+      <w:r>
+        <w:rPr>
+          <w:rFonts w:hint="eastAsia"/>
+        </w:rPr>
+        <w:t>서랍장 첫 번째를 열면 구더기가 생긴 잘린 팔과 굳은 핏자국</w:t>
+      </w:r>
+      <w:r>
+        <w:rPr>
+          <w:rFonts w:hint="eastAsia"/>
+        </w:rPr>
+        <w:t>이</w:t>
+      </w:r>
+      <w:r>
+        <w:rPr>
+          <w:rFonts w:hint="eastAsia"/>
+        </w:rPr>
+        <w:t xml:space="preserve"> 보인다. </w:t>
+      </w:r>
+    </w:p>
+    <w:p>
+      <w:pPr>
+        <w:pStyle w:val="10"/>
+      </w:pPr>
+      <w:proofErr w:type="gramStart"/>
+      <w:r>
+        <w:rPr>
+          <w:rFonts w:hint="eastAsia"/>
+          <w:color w:val="FF0000"/>
+        </w:rPr>
+        <w:t>기획의도 :</w:t>
+      </w:r>
+      <w:proofErr w:type="gramEnd"/>
+      <w:r>
+        <w:rPr>
+          <w:rFonts w:hint="eastAsia"/>
+          <w:color w:val="FF0000"/>
+        </w:rPr>
+        <w:t xml:space="preserve"> 서랍장에서 나오지 않을 법한 오브젝트를 놔두고 플레이어가 서랍을 열 때 </w:t>
+      </w:r>
+      <w:r>
+        <w:rPr>
+          <w:rFonts w:hint="eastAsia"/>
+          <w:color w:val="FF0000"/>
+        </w:rPr>
+        <w:t>놀라게 할 요소.</w:t>
+      </w:r>
+    </w:p>
+    <w:p>
+      <w:pPr>
         <w:pStyle w:val="a0"/>
         <w:ind w:left="502" w:hanging="502"/>
       </w:pPr>
-      <w:bookmarkStart w:id="18" w:name="_Toc512271322"/>
-      <w:r>
-        <w:rPr>
-          <w:rFonts w:hint="eastAsia"/>
-        </w:rPr>
-        <w:t>서랍장 이벤트</w:t>
+      <w:bookmarkStart w:id="18" w:name="_Toc512271323"/>
+      <w:r>
+        <w:rPr>
+          <w:rFonts w:hint="eastAsia"/>
+        </w:rPr>
+        <w:t>액자 이벤트</w:t>
       </w:r>
       <w:bookmarkEnd w:id="18"/>
     </w:p>
@@ -4452,19 +4531,7 @@
         <w:rPr>
           <w:rFonts w:hint="eastAsia"/>
         </w:rPr>
-        <w:t>서랍장 첫 번째를 열면 구더기가 생긴 잘린 팔과 굳은 핏자국</w:t>
-      </w:r>
-      <w:r>
-        <w:rPr>
-          <w:rFonts w:hint="eastAsia"/>
-        </w:rPr>
-        <w:t>이</w:t>
-      </w:r>
-      <w:r>
-        <w:rPr>
-          <w:rFonts w:hint="eastAsia"/>
-        </w:rPr>
-        <w:t xml:space="preserve"> 보인다. </w:t>
+        <w:t>간이 서랍장의 미션을 클리어 했고 2번 자리 근처에 있다면 액자가 떨어진다.</w:t>
       </w:r>
     </w:p>
     <w:p>
@@ -4474,29 +4541,48 @@
       <w:r>
         <w:rPr>
           <w:rFonts w:hint="eastAsia"/>
-          <w:color w:val="FF0000"/>
-        </w:rPr>
-        <w:t xml:space="preserve">기획의도 : 서랍장에서 나오지 않을 법한 오브젝트를 놔두고 플레이어가 서랍을 열 때 </w:t>
-      </w:r>
-      <w:r>
-        <w:rPr>
-          <w:rFonts w:hint="eastAsia"/>
-          <w:color w:val="FF0000"/>
-        </w:rPr>
-        <w:t>놀라게 할 요소.</w:t>
+        </w:rPr>
+        <w:t>바닥과 충돌하며 유리가 깨진 사운드가 생겨야 한다.</w:t>
       </w:r>
     </w:p>
     <w:p>
       <w:pPr>
+        <w:pStyle w:val="10"/>
+      </w:pPr>
+      <w:proofErr w:type="gramStart"/>
+      <w:r>
+        <w:rPr>
+          <w:rFonts w:hint="eastAsia"/>
+          <w:color w:val="FF0000"/>
+        </w:rPr>
+        <w:t>기획의도 :</w:t>
+      </w:r>
+      <w:proofErr w:type="gramEnd"/>
+      <w:r>
+        <w:rPr>
+          <w:rFonts w:hint="eastAsia"/>
+          <w:color w:val="FF0000"/>
+        </w:rPr>
+        <w:t xml:space="preserve"> 플레이어가 문제를 찾는 집중을 할 때 액자가 깨지며 나오는 소리를 듣고 깜짝 놀라게 하는 설계와 호기심으로 인한 탐색을 할 때 문제가 보여지는 구조.</w:t>
+      </w:r>
+    </w:p>
+    <w:p>
+      <w:pPr>
         <w:pStyle w:val="a0"/>
         <w:ind w:left="502" w:hanging="502"/>
       </w:pPr>
-      <w:bookmarkStart w:id="19" w:name="_Toc512271323"/>
-      <w:r>
-        <w:rPr>
-          <w:rFonts w:hint="eastAsia"/>
-        </w:rPr>
-        <w:t>액자 이벤트</w:t>
+      <w:bookmarkStart w:id="19" w:name="_Toc512271324"/>
+      <w:r>
+        <w:rPr>
+          <w:rFonts w:hint="eastAsia"/>
+        </w:rPr>
+        <w:t>쇠 창살 창문</w:t>
+      </w:r>
+      <w:r>
+        <w:rPr>
+          <w:rFonts w:hint="eastAsia"/>
+        </w:rPr>
+        <w:t xml:space="preserve"> 이벤트</w:t>
       </w:r>
       <w:bookmarkEnd w:id="19"/>
     </w:p>
@@ -4508,7 +4594,21 @@
         <w:rPr>
           <w:rFonts w:hint="eastAsia"/>
         </w:rPr>
-        <w:t>간이 서랍장의 미션을 클리어 했고 2번 자리 근처에 있다면 액자가 떨어진다.</w:t>
+        <w:t xml:space="preserve">게임 진행 시 빗소리가 </w:t>
+      </w:r>
+      <w:proofErr w:type="spellStart"/>
+      <w:r>
+        <w:rPr>
+          <w:rFonts w:hint="eastAsia"/>
+        </w:rPr>
+        <w:t>작게나마</w:t>
+      </w:r>
+      <w:proofErr w:type="spellEnd"/>
+      <w:r>
+        <w:rPr>
+          <w:rFonts w:hint="eastAsia"/>
+        </w:rPr>
+        <w:t xml:space="preserve"> 들리게 하여 언제든지 천둥이 발생하게 여지를 둔다.</w:t>
       </w:r>
     </w:p>
     <w:p>
@@ -4519,19 +4619,34 @@
         <w:rPr>
           <w:rFonts w:hint="eastAsia"/>
         </w:rPr>
-        <w:t>바닥과 충돌하며 유리가 깨진 사운드가 생겨야 한다.</w:t>
+        <w:t xml:space="preserve">플레이어가 창문의 텍스트를 확인하고 n초 뒤에 큰 천둥 소리가 나게 </w:t>
+      </w:r>
+      <w:r>
+        <w:rPr>
+          <w:rFonts w:hint="eastAsia"/>
+        </w:rPr>
+        <w:t>하여 깜짝 놀라게 한다.</w:t>
       </w:r>
     </w:p>
     <w:p>
       <w:pPr>
         <w:pStyle w:val="10"/>
       </w:pPr>
+      <w:proofErr w:type="gramStart"/>
       <w:r>
         <w:rPr>
           <w:rFonts w:hint="eastAsia"/>
           <w:color w:val="FF0000"/>
         </w:rPr>
-        <w:t>기획의도 : 플레이어가 문제를 찾는 집중을 할 때 액자가 깨지며 나오는 소리를 듣고 깜짝 놀라게 하는 설계와 호기심으로 인한 탐색을 할 때 문제가 보여지는 구조.</w:t>
+        <w:t>기획의도 :</w:t>
+      </w:r>
+      <w:proofErr w:type="gramEnd"/>
+      <w:r>
+        <w:rPr>
+          <w:rFonts w:hint="eastAsia"/>
+          <w:color w:val="FF0000"/>
+        </w:rPr>
+        <w:t xml:space="preserve"> 현재 갇혀진 집밖의 날씨가 우중충한 것을 알게 하여 조건이 만족하면 천둥이 쳐 문제에 집중할 플레이어를 놀라게 하는 요소.</w:t>
       </w:r>
     </w:p>
     <w:p>
@@ -4539,18 +4654,12 @@
         <w:pStyle w:val="a0"/>
         <w:ind w:left="502" w:hanging="502"/>
       </w:pPr>
-      <w:bookmarkStart w:id="20" w:name="_Toc512271324"/>
-      <w:r>
-        <w:rPr>
-          <w:rFonts w:hint="eastAsia"/>
-        </w:rPr>
-        <w:t>쇠 창살 창문</w:t>
-      </w:r>
-      <w:r>
-        <w:rPr>
-          <w:rFonts w:hint="eastAsia"/>
-        </w:rPr>
-        <w:t xml:space="preserve"> 이벤트</w:t>
+      <w:bookmarkStart w:id="20" w:name="_Toc512271325"/>
+      <w:r>
+        <w:rPr>
+          <w:rFonts w:hint="eastAsia"/>
+        </w:rPr>
+        <w:t>옷장 이벤트</w:t>
       </w:r>
       <w:bookmarkEnd w:id="20"/>
     </w:p>
@@ -4562,21 +4671,25 @@
         <w:rPr>
           <w:rFonts w:hint="eastAsia"/>
         </w:rPr>
-        <w:t xml:space="preserve">게임 진행 시 빗소리가 </w:t>
-      </w:r>
-      <w:proofErr w:type="spellStart"/>
-      <w:r>
-        <w:rPr>
-          <w:rFonts w:hint="eastAsia"/>
-        </w:rPr>
-        <w:t>작게나마</w:t>
-      </w:r>
-      <w:proofErr w:type="spellEnd"/>
-      <w:r>
-        <w:rPr>
-          <w:rFonts w:hint="eastAsia"/>
-        </w:rPr>
-        <w:t xml:space="preserve"> 들리게 하여 언제든지 천둥이 발생하게 여지를 둔다.</w:t>
+        <w:t>옷장</w:t>
+      </w:r>
+      <w:r>
+        <w:rPr>
+          <w:rFonts w:hint="eastAsia"/>
+        </w:rPr>
+        <w:t xml:space="preserve"> 안에</w:t>
+      </w:r>
+      <w:r>
+        <w:rPr>
+          <w:rFonts w:hint="eastAsia"/>
+        </w:rPr>
+        <w:t xml:space="preserve"> 있는 여 사체가 있었다 옷장에서 쿵쿵 소리가 규칙적으로 들린다. 플레이어가 확인해본다</w:t>
+      </w:r>
+      <w:r>
+        <w:rPr>
+          <w:rFonts w:hint="eastAsia"/>
+        </w:rPr>
+        <w:t>.</w:t>
       </w:r>
     </w:p>
     <w:p>
@@ -4587,91 +4700,28 @@
         <w:rPr>
           <w:rFonts w:hint="eastAsia"/>
         </w:rPr>
-        <w:t xml:space="preserve">플레이어가 창문의 텍스트를 확인하고 n초 뒤에 큰 천둥 소리가 나게 </w:t>
-      </w:r>
-      <w:r>
-        <w:rPr>
-          <w:rFonts w:hint="eastAsia"/>
-        </w:rPr>
-        <w:t>하여 깜짝 놀라게 한다.</w:t>
+        <w:t xml:space="preserve">옷장 문을 열면 목이 메어 있는 시체가 유저 앞으로 보여지게 한다.  </w:t>
       </w:r>
     </w:p>
     <w:p>
       <w:pPr>
         <w:pStyle w:val="10"/>
       </w:pPr>
+      <w:proofErr w:type="gramStart"/>
       <w:r>
         <w:rPr>
           <w:rFonts w:hint="eastAsia"/>
           <w:color w:val="FF0000"/>
         </w:rPr>
-        <w:t>기획의도 : 현재 갇혀진 집밖의 날씨가 우중충한 것을 알게 하여 조건이 만족하면 천둥이 쳐 문제에 집중할 플레이어를 놀라게 하는 요소.</w:t>
-      </w:r>
-    </w:p>
-    <w:p>
-      <w:pPr>
-        <w:pStyle w:val="a0"/>
-        <w:ind w:left="502" w:hanging="502"/>
-      </w:pPr>
-      <w:bookmarkStart w:id="21" w:name="_Toc512271325"/>
-      <w:r>
-        <w:rPr>
-          <w:rFonts w:hint="eastAsia"/>
-        </w:rPr>
-        <w:t>옷장 이벤트</w:t>
-      </w:r>
-      <w:bookmarkEnd w:id="21"/>
-    </w:p>
-    <w:p>
-      <w:pPr>
-        <w:pStyle w:val="10"/>
-      </w:pPr>
-      <w:r>
-        <w:rPr>
-          <w:rFonts w:hint="eastAsia"/>
-        </w:rPr>
-        <w:t>옷장</w:t>
-      </w:r>
-      <w:r>
-        <w:rPr>
-          <w:rFonts w:hint="eastAsia"/>
-        </w:rPr>
-        <w:t xml:space="preserve"> 안에</w:t>
-      </w:r>
-      <w:r>
-        <w:rPr>
-          <w:rFonts w:hint="eastAsia"/>
-        </w:rPr>
-        <w:t xml:space="preserve"> 있는 여 사체가 있었다 옷장에서 쿵쿵 소리가 규칙적으로 들린다. 플레이어가 확인해본다</w:t>
-      </w:r>
-      <w:r>
-        <w:rPr>
-          <w:rFonts w:hint="eastAsia"/>
-        </w:rPr>
-        <w:t>.</w:t>
-      </w:r>
-    </w:p>
-    <w:p>
-      <w:pPr>
-        <w:pStyle w:val="10"/>
-      </w:pPr>
-      <w:r>
-        <w:rPr>
-          <w:rFonts w:hint="eastAsia"/>
-        </w:rPr>
-        <w:t xml:space="preserve">옷장 문을 열면 목이 메어 있는 시체가 유저 앞으로 보여지게 한다.  </w:t>
-      </w:r>
-    </w:p>
-    <w:p>
-      <w:pPr>
-        <w:pStyle w:val="10"/>
-      </w:pPr>
+        <w:t>기획의도 :</w:t>
+      </w:r>
+      <w:proofErr w:type="gramEnd"/>
       <w:r>
         <w:rPr>
           <w:rFonts w:hint="eastAsia"/>
           <w:color w:val="FF0000"/>
         </w:rPr>
-        <w:t xml:space="preserve">기획의도 : 옷장내부에서 뭔가 </w:t>
+        <w:t xml:space="preserve"> 옷장내부에서 뭔가 </w:t>
       </w:r>
       <w:proofErr w:type="spellStart"/>
       <w:r>
@@ -4744,7 +4794,7 @@
           <w:numId w:val="5"/>
         </w:numPr>
       </w:pPr>
-      <w:bookmarkStart w:id="22" w:name="_Toc512271326"/>
+      <w:bookmarkStart w:id="21" w:name="_Toc512271326"/>
       <w:r>
         <w:rPr>
           <w:rFonts w:hint="eastAsia"/>
@@ -4770,21 +4820,21 @@
         </w:rPr>
         <w:t xml:space="preserve"> 및 정답</w:t>
       </w:r>
-      <w:bookmarkEnd w:id="22"/>
+      <w:bookmarkEnd w:id="21"/>
     </w:p>
     <w:p>
       <w:pPr>
         <w:pStyle w:val="a0"/>
         <w:ind w:left="502" w:hanging="502"/>
       </w:pPr>
-      <w:bookmarkStart w:id="23" w:name="_Toc512271327"/>
+      <w:bookmarkStart w:id="22" w:name="_Toc512271327"/>
       <w:r>
         <w:rPr>
           <w:rFonts w:hint="eastAsia"/>
         </w:rPr>
         <w:t>쓰레기 통</w:t>
       </w:r>
-      <w:bookmarkEnd w:id="23"/>
+      <w:bookmarkEnd w:id="22"/>
     </w:p>
     <w:p>
       <w:r>
@@ -4898,14 +4948,14 @@
         </w:rPr>
         <w:t xml:space="preserve"> </w:t>
       </w:r>
-      <w:bookmarkStart w:id="24" w:name="_Toc512271328"/>
+      <w:bookmarkStart w:id="23" w:name="_Toc512271328"/>
       <w:r>
         <w:rPr>
           <w:rFonts w:hint="eastAsia"/>
         </w:rPr>
         <w:t>서랍장</w:t>
       </w:r>
-      <w:bookmarkEnd w:id="24"/>
+      <w:bookmarkEnd w:id="23"/>
     </w:p>
     <w:p>
       <w:r>
@@ -5014,7 +5064,7 @@
         <w:pStyle w:val="a0"/>
         <w:ind w:left="502" w:hanging="502"/>
       </w:pPr>
-      <w:bookmarkStart w:id="25" w:name="_Toc512271329"/>
+      <w:bookmarkStart w:id="24" w:name="_Toc512271329"/>
       <w:r>
         <w:rPr>
           <w:rFonts w:hint="eastAsia"/>
@@ -5034,7 +5084,7 @@
         </w:rPr>
         <w:t>편</w:t>
       </w:r>
-      <w:bookmarkEnd w:id="25"/>
+      <w:bookmarkEnd w:id="24"/>
       <w:proofErr w:type="spellEnd"/>
     </w:p>
     <w:p>
@@ -5162,7 +5212,7 @@
         <w:pStyle w:val="a0"/>
         <w:ind w:left="502" w:hanging="502"/>
       </w:pPr>
-      <w:bookmarkStart w:id="26" w:name="_Toc512271330"/>
+      <w:bookmarkStart w:id="25" w:name="_Toc512271330"/>
       <w:r>
         <w:rPr>
           <w:rFonts w:hint="eastAsia"/>
@@ -5170,7 +5220,7 @@
         <w:lastRenderedPageBreak/>
         <w:t>간이 서랍장</w:t>
       </w:r>
-      <w:bookmarkEnd w:id="26"/>
+      <w:bookmarkEnd w:id="25"/>
     </w:p>
     <w:p>
       <w:r>
@@ -5274,7 +5324,7 @@
           <w:numId w:val="5"/>
         </w:numPr>
       </w:pPr>
-      <w:bookmarkStart w:id="27" w:name="_Toc512271331"/>
+      <w:bookmarkStart w:id="26" w:name="_Toc512271331"/>
       <w:r>
         <w:rPr>
           <w:rFonts w:hint="eastAsia"/>
@@ -5287,7 +5337,7 @@
         </w:rPr>
         <w:t xml:space="preserve"> 및 이미지</w:t>
       </w:r>
-      <w:bookmarkEnd w:id="27"/>
+      <w:bookmarkEnd w:id="26"/>
     </w:p>
     <w:p>
       <w:pPr>
@@ -7105,6 +7155,7 @@
                 <w:kern w:val="0"/>
               </w:rPr>
             </w:pPr>
+            <w:bookmarkStart w:id="27" w:name="_GoBack"/>
             <w:r>
               <w:rPr>
                 <w:rFonts w:hAnsi="맑은 고딕" w:cs="굴림" w:hint="eastAsia"/>
@@ -7113,6 +7164,7 @@
               </w:rPr>
               <w:t>탁자 위의 손전등</w:t>
             </w:r>
+            <w:bookmarkEnd w:id="27"/>
           </w:p>
         </w:tc>
         <w:tc>
@@ -13026,7 +13078,7 @@
 </file>
 
 <file path=customXml/itemProps1.xml><?xml version="1.0" encoding="utf-8"?>
-<ds:datastoreItem xmlns:ds="http://schemas.openxmlformats.org/officeDocument/2006/customXml" ds:itemID="{DF36C476-2450-438D-AB85-E7FA0BA34BF8}">
+<ds:datastoreItem xmlns:ds="http://schemas.openxmlformats.org/officeDocument/2006/customXml" ds:itemID="{266DCA8A-CE12-4BCE-9379-BA1ED996D625}">
   <ds:schemaRefs>
     <ds:schemaRef ds:uri="http://schemas.openxmlformats.org/officeDocument/2006/bibliography"/>
   </ds:schemaRefs>

</xml_diff>